<commit_message>
Modified Servlets & JDBC Notes
</commit_message>
<xml_diff>
--- a/Resume/FirstName-LastName_Fresher_Java-J2EE-Hibernate-Springs.docx
+++ b/Resume/FirstName-LastName_Fresher_Java-J2EE-Hibernate-Springs.docx
@@ -12,7 +12,6 @@
           <w:szCs w:val="48"/>
         </w:rPr>
       </w:pPr>
-      <w:proofErr w:type="spellStart"/>
       <w:r>
         <w:rPr>
           <w:rFonts w:asciiTheme="majorHAnsi" w:hAnsiTheme="majorHAnsi"/>
@@ -22,7 +21,6 @@
         </w:rPr>
         <w:t>FirstName</w:t>
       </w:r>
-      <w:proofErr w:type="spellEnd"/>
       <w:r>
         <w:rPr>
           <w:rFonts w:asciiTheme="majorHAnsi" w:hAnsiTheme="majorHAnsi"/>
@@ -32,7 +30,6 @@
         </w:rPr>
         <w:t xml:space="preserve"> </w:t>
       </w:r>
-      <w:proofErr w:type="spellStart"/>
       <w:r>
         <w:rPr>
           <w:rFonts w:asciiTheme="majorHAnsi" w:hAnsiTheme="majorHAnsi"/>
@@ -42,7 +39,6 @@
         </w:rPr>
         <w:t>LastName</w:t>
       </w:r>
-      <w:proofErr w:type="spellEnd"/>
     </w:p>
     <w:p>
       <w:pPr>
@@ -250,7 +246,6 @@
         </w:rPr>
         <w:t xml:space="preserve"> </w:t>
       </w:r>
-      <w:proofErr w:type="spellStart"/>
       <w:r>
         <w:rPr>
           <w:rFonts w:asciiTheme="majorHAnsi" w:hAnsiTheme="majorHAnsi"/>
@@ -259,7 +254,6 @@
         </w:rPr>
         <w:t>FirstName</w:t>
       </w:r>
-      <w:proofErr w:type="spellEnd"/>
       <w:r>
         <w:rPr>
           <w:rFonts w:asciiTheme="majorHAnsi" w:hAnsiTheme="majorHAnsi"/>
@@ -268,7 +262,6 @@
         </w:rPr>
         <w:t xml:space="preserve"> </w:t>
       </w:r>
-      <w:proofErr w:type="spellStart"/>
       <w:r>
         <w:rPr>
           <w:rFonts w:asciiTheme="majorHAnsi" w:hAnsiTheme="majorHAnsi"/>
@@ -277,7 +270,6 @@
         </w:rPr>
         <w:t>LastName</w:t>
       </w:r>
-      <w:proofErr w:type="spellEnd"/>
       <w:r>
         <w:rPr>
           <w:rFonts w:asciiTheme="majorHAnsi" w:hAnsiTheme="majorHAnsi"/>
@@ -319,7 +311,6 @@
         </w:rPr>
         <w:t xml:space="preserve">passed out from </w:t>
       </w:r>
-      <w:proofErr w:type="spellStart"/>
       <w:r>
         <w:rPr>
           <w:rFonts w:asciiTheme="majorHAnsi" w:hAnsiTheme="majorHAnsi"/>
@@ -327,17 +318,7 @@
           <w:sz w:val="22"/>
           <w:szCs w:val="22"/>
         </w:rPr>
-        <w:t>Visvesvaraya</w:t>
-      </w:r>
-      <w:proofErr w:type="spellEnd"/>
-      <w:r>
-        <w:rPr>
-          <w:rFonts w:asciiTheme="majorHAnsi" w:hAnsiTheme="majorHAnsi"/>
-          <w:b/>
-          <w:sz w:val="22"/>
-          <w:szCs w:val="22"/>
-        </w:rPr>
-        <w:t xml:space="preserve"> </w:t>
+        <w:t xml:space="preserve">Visvesvaraya </w:t>
       </w:r>
       <w:r>
         <w:rPr>
@@ -620,7 +601,7 @@
                 <w:sz w:val="22"/>
                 <w:szCs w:val="22"/>
               </w:rPr>
-              <w:t xml:space="preserve">C / C++, SQL, HTML, XML (Basics), CSS </w:t>
+              <w:t xml:space="preserve">SQL, HTML, XML (Basics), CSS </w:t>
             </w:r>
             <w:r>
               <w:rPr>
@@ -711,31 +692,15 @@
                 <w:sz w:val="22"/>
                 <w:szCs w:val="22"/>
               </w:rPr>
-              <w:t>Servlet, JSP, JDBC</w:t>
-            </w:r>
-            <w:r>
-              <w:rPr>
-                <w:rFonts w:asciiTheme="majorHAnsi" w:hAnsiTheme="majorHAnsi"/>
-                <w:sz w:val="22"/>
-                <w:szCs w:val="22"/>
-              </w:rPr>
-              <w:t xml:space="preserve"> </w:t>
-            </w:r>
-            <w:r>
-              <w:rPr>
-                <w:rFonts w:asciiTheme="majorHAnsi" w:hAnsiTheme="majorHAnsi"/>
-                <w:sz w:val="22"/>
-                <w:szCs w:val="22"/>
-              </w:rPr>
-              <w:t>and</w:t>
-            </w:r>
-            <w:r>
-              <w:rPr>
-                <w:rFonts w:asciiTheme="majorHAnsi" w:hAnsiTheme="majorHAnsi"/>
-                <w:sz w:val="22"/>
-                <w:szCs w:val="22"/>
-              </w:rPr>
-              <w:t xml:space="preserve"> Java Mail</w:t>
+              <w:t>Servlet, JSP and</w:t>
+            </w:r>
+            <w:r>
+              <w:rPr>
+                <w:rFonts w:asciiTheme="majorHAnsi" w:hAnsiTheme="majorHAnsi"/>
+                <w:sz w:val="22"/>
+                <w:szCs w:val="22"/>
+              </w:rPr>
+              <w:t xml:space="preserve"> JDBC</w:t>
             </w:r>
           </w:p>
         </w:tc>
@@ -956,7 +921,7 @@
                 <w:sz w:val="22"/>
                 <w:szCs w:val="22"/>
               </w:rPr>
-              <w:t>1</w:t>
+              <w:t>5</w:t>
             </w:r>
           </w:p>
         </w:tc>
@@ -1022,7 +987,15 @@
                 <w:sz w:val="22"/>
                 <w:szCs w:val="22"/>
               </w:rPr>
-              <w:t>Apache Tomcat 6.0</w:t>
+              <w:t>Apache Tomcat 8</w:t>
+            </w:r>
+            <w:r>
+              <w:rPr>
+                <w:rFonts w:asciiTheme="majorHAnsi" w:hAnsiTheme="majorHAnsi"/>
+                <w:sz w:val="22"/>
+                <w:szCs w:val="22"/>
+              </w:rPr>
+              <w:t>.0</w:t>
             </w:r>
           </w:p>
         </w:tc>
@@ -1090,16 +1063,14 @@
               </w:rPr>
               <w:t xml:space="preserve">Eclipse - </w:t>
             </w:r>
-            <w:proofErr w:type="spellStart"/>
-            <w:r>
-              <w:rPr>
-                <w:rFonts w:asciiTheme="majorHAnsi" w:hAnsiTheme="majorHAnsi"/>
-                <w:sz w:val="22"/>
-                <w:szCs w:val="22"/>
-              </w:rPr>
-              <w:t>Kepler</w:t>
-            </w:r>
-            <w:proofErr w:type="spellEnd"/>
+            <w:r>
+              <w:rPr>
+                <w:rFonts w:asciiTheme="majorHAnsi" w:hAnsiTheme="majorHAnsi"/>
+                <w:sz w:val="22"/>
+                <w:szCs w:val="22"/>
+              </w:rPr>
+              <w:t>Mars</w:t>
+            </w:r>
             <w:r>
               <w:rPr>
                 <w:rFonts w:asciiTheme="majorHAnsi" w:hAnsiTheme="majorHAnsi"/>
@@ -1114,31 +1085,33 @@
                 <w:sz w:val="22"/>
                 <w:szCs w:val="22"/>
               </w:rPr>
-              <w:t>MS Vi</w:t>
-            </w:r>
-            <w:r>
-              <w:rPr>
-                <w:rFonts w:asciiTheme="majorHAnsi" w:hAnsiTheme="majorHAnsi"/>
-                <w:sz w:val="22"/>
-                <w:szCs w:val="22"/>
-              </w:rPr>
-              <w:t>sio</w:t>
-            </w:r>
-            <w:r>
-              <w:rPr>
-                <w:rFonts w:asciiTheme="majorHAnsi" w:hAnsiTheme="majorHAnsi"/>
-                <w:sz w:val="22"/>
-                <w:szCs w:val="22"/>
-              </w:rPr>
-              <w:t xml:space="preserve"> &amp;</w:t>
-            </w:r>
-            <w:r>
-              <w:rPr>
-                <w:rFonts w:asciiTheme="majorHAnsi" w:hAnsiTheme="majorHAnsi"/>
-                <w:sz w:val="22"/>
-                <w:szCs w:val="22"/>
-              </w:rPr>
-              <w:t xml:space="preserve">  MS Office (Word</w:t>
+              <w:t>Java Decompiler</w:t>
+            </w:r>
+            <w:bookmarkStart w:id="0" w:name="_GoBack"/>
+            <w:bookmarkEnd w:id="0"/>
+            <w:r>
+              <w:rPr>
+                <w:rFonts w:asciiTheme="majorHAnsi" w:hAnsiTheme="majorHAnsi"/>
+                <w:sz w:val="22"/>
+                <w:szCs w:val="22"/>
+              </w:rPr>
+              <w:t xml:space="preserve"> </w:t>
+            </w:r>
+            <w:r>
+              <w:rPr>
+                <w:rFonts w:asciiTheme="majorHAnsi" w:hAnsiTheme="majorHAnsi"/>
+                <w:sz w:val="22"/>
+                <w:szCs w:val="22"/>
+              </w:rPr>
+              <w:t xml:space="preserve">and </w:t>
+            </w:r>
+            <w:r>
+              <w:rPr>
+                <w:rFonts w:asciiTheme="majorHAnsi" w:hAnsiTheme="majorHAnsi"/>
+                <w:sz w:val="22"/>
+                <w:szCs w:val="22"/>
+              </w:rPr>
+              <w:t>MS Office (Word</w:t>
             </w:r>
             <w:r>
               <w:rPr>
@@ -1232,7 +1205,7 @@
                 <w:sz w:val="22"/>
                 <w:szCs w:val="22"/>
               </w:rPr>
-              <w:t>Agile Model and Waterfall Model</w:t>
+              <w:t>Waterfall Model</w:t>
             </w:r>
           </w:p>
         </w:tc>
@@ -2651,23 +2624,7 @@
           <w:rFonts w:asciiTheme="majorHAnsi" w:hAnsiTheme="majorHAnsi" w:cs="Arial"/>
           <w:b/>
         </w:rPr>
-        <w:t xml:space="preserve">Rules Ecosystem – </w:t>
-      </w:r>
-      <w:proofErr w:type="spellStart"/>
-      <w:r>
-        <w:rPr>
-          <w:rFonts w:asciiTheme="majorHAnsi" w:hAnsiTheme="majorHAnsi" w:cs="Arial"/>
-          <w:b/>
-        </w:rPr>
-        <w:t>MyASUP</w:t>
-      </w:r>
-      <w:proofErr w:type="spellEnd"/>
-      <w:r>
-        <w:rPr>
-          <w:rFonts w:asciiTheme="majorHAnsi" w:hAnsiTheme="majorHAnsi" w:cs="Arial"/>
-          <w:b/>
-        </w:rPr>
-        <w:t xml:space="preserve"> Integration </w:t>
+        <w:t xml:space="preserve">Rules Ecosystem – MyASUP Integration </w:t>
       </w:r>
       <w:r>
         <w:rPr>
@@ -2823,18 +2780,8 @@
                 <w:sz w:val="22"/>
                 <w:szCs w:val="22"/>
               </w:rPr>
-              <w:t xml:space="preserve">Oracle </w:t>
-            </w:r>
-            <w:proofErr w:type="spellStart"/>
-            <w:r>
-              <w:rPr>
-                <w:rFonts w:asciiTheme="majorHAnsi" w:hAnsiTheme="majorHAnsi"/>
-                <w:sz w:val="22"/>
-                <w:szCs w:val="22"/>
-              </w:rPr>
-              <w:t>Weblogic</w:t>
-            </w:r>
-            <w:proofErr w:type="spellEnd"/>
+              <w:t>Oracle Weblogic</w:t>
+            </w:r>
             <w:r>
               <w:rPr>
                 <w:rFonts w:asciiTheme="majorHAnsi" w:hAnsiTheme="majorHAnsi"/>
@@ -3355,8 +3302,6 @@
         </w:rPr>
         <w:t>components</w:t>
       </w:r>
-      <w:bookmarkStart w:id="0" w:name="_GoBack"/>
-      <w:bookmarkEnd w:id="0"/>
     </w:p>
     <w:p>
       <w:pPr>
@@ -7611,7 +7556,7 @@
 </file>
 
 <file path=customXml/itemProps1.xml><?xml version="1.0" encoding="utf-8"?>
-<ds:datastoreItem xmlns:ds="http://schemas.openxmlformats.org/officeDocument/2006/customXml" ds:itemID="{0D372C1A-BE5D-42B3-AA0C-6EA406C876E4}">
+<ds:datastoreItem xmlns:ds="http://schemas.openxmlformats.org/officeDocument/2006/customXml" ds:itemID="{F4B5E8B5-2B9A-4F26-B760-AB0FFAEC3F1F}">
   <ds:schemaRefs>
     <ds:schemaRef ds:uri="http://schemas.openxmlformats.org/officeDocument/2006/bibliography"/>
   </ds:schemaRefs>

</xml_diff>